<commit_message>
fix notes from rhub check
</commit_message>
<xml_diff>
--- a/inst/examples/glossr_how.docx
+++ b/inst/examples/glossr_how.docx
@@ -47,10 +47,10 @@
         <w:pStyle w:val="Date"/>
       </w:pPr>
       <w:r>
-        <w:t xml:space="preserve">2022-06-02</w:t>
+        <w:t xml:space="preserve">2022-06-03</w:t>
       </w:r>
     </w:p>
-    <w:bookmarkStart w:id="26" w:name="introduction"/>
+    <w:bookmarkStart w:id="24" w:name="introduction"/>
     <w:p>
       <w:pPr>
         <w:pStyle w:val="Titre1"/>
@@ -222,19 +222,7 @@
         <w:t xml:space="preserve"> </w:t>
       </w:r>
       <w:r>
-        <w:t xml:space="preserve">or neither, in which case it assumes you have Word output. This vignette has been run in all three formats by changing the output format to</w:t>
-      </w:r>
-      <w:r>
-        <w:t xml:space="preserve"> </w:t>
-      </w:r>
-      <w:r>
-        <w:rPr>
-          <w:rStyle w:val="VerbatimChar"/>
-        </w:rPr>
-        <w:t xml:space="preserve">bookdown::pdf_document2</w:t>
-      </w:r>
-      <w:r>
-        <w:t xml:space="preserve">, which renders</w:t>
+        <w:t xml:space="preserve">or neither, in which case it assumes you have Word output. This vignette has been run in</w:t>
       </w:r>
       <w:r>
         <w:t xml:space="preserve"> </w:t>
@@ -244,11 +232,14 @@
           <w:rPr>
             <w:rStyle w:val="Lienhypertexte"/>
           </w:rPr>
-          <w:t xml:space="preserve">a PDF file</w:t>
+          <w:t xml:space="preserve">all three formats</w:t>
         </w:r>
       </w:hyperlink>
       <w:r>
-        <w:t xml:space="preserve">;</w:t>
+        <w:t xml:space="preserve"> </w:t>
+      </w:r>
+      <w:r>
+        <w:t xml:space="preserve">by changing the output format to</w:t>
       </w:r>
       <w:r>
         <w:t xml:space="preserve"> </w:t>
@@ -257,26 +248,21 @@
         <w:rPr>
           <w:rStyle w:val="VerbatimChar"/>
         </w:rPr>
+        <w:t xml:space="preserve">bookdown::pdf_document2</w:t>
+      </w:r>
+      <w:r>
+        <w:t xml:space="preserve">, which renders a PDF file;</w:t>
+      </w:r>
+      <w:r>
+        <w:t xml:space="preserve"> </w:t>
+      </w:r>
+      <w:r>
+        <w:rPr>
+          <w:rStyle w:val="VerbatimChar"/>
+        </w:rPr>
         <w:t xml:space="preserve">bookdown::html_document2</w:t>
       </w:r>
       <w:r>
-        <w:t xml:space="preserve">, which renders</w:t>
-      </w:r>
-      <w:r>
-        <w:t xml:space="preserve"> </w:t>
-      </w:r>
-      <w:hyperlink r:id="rId24">
-        <w:r>
-          <w:rPr>
-            <w:rStyle w:val="Lienhypertexte"/>
-          </w:rPr>
-          <w:t xml:space="preserve">an HTML file</w:t>
-        </w:r>
-      </w:hyperlink>
-      <w:r>
-        <w:t xml:space="preserve">;</w:t>
-      </w:r>
-      <w:r>
         <w:t xml:space="preserve"> </w:t>
       </w:r>
       <w:r>
@@ -289,27 +275,34 @@
         <w:rPr>
           <w:rStyle w:val="VerbatimChar"/>
         </w:rPr>
+        <w:t xml:space="preserve">rmdformats::readthedown</w:t>
+      </w:r>
+      <w:r>
+        <w:t xml:space="preserve">, which render HTML files;</w:t>
+      </w:r>
+      <w:r>
+        <w:t xml:space="preserve"> </w:t>
+      </w:r>
+      <w:r>
+        <w:t xml:space="preserve">and</w:t>
+      </w:r>
+      <w:r>
+        <w:t xml:space="preserve"> </w:t>
+      </w:r>
+      <w:r>
+        <w:rPr>
+          <w:rStyle w:val="VerbatimChar"/>
+        </w:rPr>
         <w:t xml:space="preserve">officedown::rdocx_document</w:t>
       </w:r>
       <w:r>
-        <w:t xml:space="preserve">, which renders</w:t>
-      </w:r>
-      <w:r>
-        <w:t xml:space="preserve"> </w:t>
-      </w:r>
-      <w:hyperlink r:id="rId25">
-        <w:r>
-          <w:rPr>
-            <w:rStyle w:val="Lienhypertexte"/>
-          </w:rPr>
-          <w:t xml:space="preserve">an MS Word file</w:t>
-        </w:r>
-      </w:hyperlink>
-      <w:r>
-        <w:t xml:space="preserve"> </w:t>
-      </w:r>
-      <w:r>
-        <w:t xml:space="preserve">(Xie 2022; Gohel and Ross 2022)</w:t>
+        <w:t xml:space="preserve">, which renders an MS Word file</w:t>
+      </w:r>
+      <w:r>
+        <w:t xml:space="preserve"> </w:t>
+      </w:r>
+      <w:r>
+        <w:t xml:space="preserve">(Xie 2022; Gohel and Ross 2022; Barnier 2022)</w:t>
       </w:r>
       <w:r>
         <w:t xml:space="preserve">. As you can see in</w:t>
@@ -478,8 +471,8 @@
         <w:t xml:space="preserve">#&gt; Setting up the `word` engine.</w:t>
       </w:r>
     </w:p>
-    <w:bookmarkEnd w:id="26"/>
-    <w:bookmarkStart w:id="30" w:name="basic-usage"/>
+    <w:bookmarkEnd w:id="24"/>
+    <w:bookmarkStart w:id="28" w:name="basic-usage"/>
     <w:p>
       <w:pPr>
         <w:pStyle w:val="Titre1"/>
@@ -626,7 +619,7 @@
         <w:rPr>
           <w:rStyle w:val="Appelnotedebasdep"/>
         </w:rPr>
-        <w:footnoteReference w:id="27"/>
+        <w:footnoteReference w:id="25"/>
       </w:r>
     </w:p>
     <w:p>
@@ -3202,8 +3195,8 @@
         </w:tc>
       </w:tr>
     </w:tbl>
-    <w:bookmarkEnd w:id="30"/>
-    <w:bookmarkStart w:id="31" w:name="pdf-only-features"/>
+    <w:bookmarkEnd w:id="28"/>
+    <w:bookmarkStart w:id="29" w:name="pdf-only-features"/>
     <w:p>
       <w:pPr>
         <w:pStyle w:val="Titre1"/>
@@ -6318,8 +6311,8 @@
         </w:tc>
       </w:tr>
     </w:tbl>
-    <w:bookmarkEnd w:id="31"/>
-    <w:bookmarkStart w:id="33" w:name="about-the-formats"/>
+    <w:bookmarkEnd w:id="29"/>
+    <w:bookmarkStart w:id="31" w:name="about-the-formats"/>
     <w:p>
       <w:pPr>
         <w:pStyle w:val="Titre1"/>
@@ -6338,7 +6331,7 @@
       <w:r>
         <w:t xml:space="preserve"> </w:t>
       </w:r>
-      <w:hyperlink r:id="rId32">
+      <w:hyperlink r:id="rId30">
         <w:r>
           <w:rPr>
             <w:rStyle w:val="Lienhypertexte"/>
@@ -6396,7 +6389,7 @@
         <w:t xml:space="preserve">If you are familiar with these tools and would like to suggests expansions or contribute to the package, go ahead, I would love to hear from you!</w:t>
       </w:r>
     </w:p>
-    <w:bookmarkEnd w:id="33"/>
+    <w:bookmarkEnd w:id="31"/>
     <w:bookmarkStart w:id="44" w:name="references"/>
     <w:p>
       <w:pPr>
@@ -6407,6 +6400,43 @@
       </w:r>
     </w:p>
     <w:bookmarkStart w:id="43" w:name="refs"/>
+    <w:bookmarkStart w:id="33" w:name="ref-R-rmdformats"/>
+    <w:p>
+      <w:pPr>
+        <w:pStyle w:val="Bibliographie"/>
+      </w:pPr>
+      <w:r>
+        <w:t xml:space="preserve">Barnier, Julien. 2022.</w:t>
+      </w:r>
+      <w:r>
+        <w:t xml:space="preserve"> </w:t>
+      </w:r>
+      <w:r>
+        <w:rPr>
+          <w:iCs/>
+          <w:i/>
+        </w:rPr>
+        <w:t xml:space="preserve">Rmdformats: HTML Output Formats and Templates for ’Rmarkdown’ Documents</w:t>
+      </w:r>
+      <w:r>
+        <w:t xml:space="preserve">.</w:t>
+      </w:r>
+      <w:r>
+        <w:t xml:space="preserve"> </w:t>
+      </w:r>
+      <w:hyperlink r:id="rId32">
+        <w:r>
+          <w:rPr>
+            <w:rStyle w:val="Lienhypertexte"/>
+          </w:rPr>
+          <w:t xml:space="preserve">https://CRAN.R-project.org/package=rmdformats</w:t>
+        </w:r>
+      </w:hyperlink>
+      <w:r>
+        <w:t xml:space="preserve">.</w:t>
+      </w:r>
+    </w:p>
+    <w:bookmarkEnd w:id="33"/>
     <w:bookmarkStart w:id="35" w:name="ref-R-htmltools"/>
     <w:p>
       <w:pPr>
@@ -6947,7 +6977,7 @@
       </w:r>
     </w:p>
   </w:footnote>
-  <w:footnote w:id="27">
+  <w:footnote w:id="25">
     <w:p>
       <w:pPr>
         <w:pStyle w:val="Notedebasdepage"/>
@@ -6993,7 +7023,7 @@
       <w:r>
         <w:t xml:space="preserve"> </w:t>
       </w:r>
-      <w:hyperlink r:id="rId28">
+      <w:hyperlink r:id="rId26">
         <w:r>
           <w:rPr>
             <w:rStyle w:val="Lienhypertexte"/>
@@ -7034,7 +7064,7 @@
       <w:r>
         <w:t xml:space="preserve"> </w:t>
       </w:r>
-      <w:hyperlink r:id="rId29">
+      <w:hyperlink r:id="rId27">
         <w:r>
           <w:rPr>
             <w:rStyle w:val="Lienhypertexte"/>

</xml_diff>

<commit_message>
update vignettes and examples
</commit_message>
<xml_diff>
--- a/inst/examples/glossr_how.docx
+++ b/inst/examples/glossr_how.docx
@@ -47,10 +47,10 @@
         <w:pStyle w:val="Date"/>
       </w:pPr>
       <w:r>
-        <w:t xml:space="preserve">2024-03-23</w:t>
-      </w:r>
-    </w:p>
-    <w:bookmarkStart w:id="25" w:name="introduction"/>
+        <w:t xml:space="preserve">2024-05-19</w:t>
+      </w:r>
+    </w:p>
+    <w:bookmarkStart w:id="24" w:name="introduction"/>
     <w:p>
       <w:pPr>
         <w:pStyle w:val="Titre1"/>
@@ -82,7 +82,7 @@
         <w:t xml:space="preserve"> </w:t>
       </w:r>
       <w:r>
-        <w:t xml:space="preserve">output is to use a specific library, such as {gb4e} (the one I knew when this package was born) or {expex} (the one this package uses now). If PDF output is enough for you, you can still use this package to automatically print them in an R-chunk, minimizing typos</w:t>
+        <w:t xml:space="preserve">output is to use a specific library, such as {gb4e} (the one I knew when this package was born) or {expex} (the one this package uses). If PDF output is enough for you, you can still use this package to automatically print them in an R-chunk, minimizing typos</w:t>
       </w:r>
       <w:r>
         <w:rPr>
@@ -143,7 +143,7 @@
         <w:pStyle w:val="Corpsdetexte"/>
       </w:pPr>
       <w:r>
-        <w:t xml:space="preserve">You can start using glossr in an R Markdown file by calling the library and then</w:t>
+        <w:t xml:space="preserve">You can start using {glossr} in an R Markdown file by calling the library and then</w:t>
       </w:r>
       <w:r>
         <w:t xml:space="preserve"> </w:t>
@@ -262,32 +262,7 @@
         <w:t xml:space="preserve">(Xie 2022; Gohel and Ross 2022; Barnier 2022)</w:t>
       </w:r>
       <w:r>
-        <w:t xml:space="preserve">. You can also use glossr in</w:t>
-      </w:r>
-      <w:r>
-        <w:t xml:space="preserve"> </w:t>
-      </w:r>
-      <w:hyperlink r:id="rId24">
-        <w:r>
-          <w:rPr>
-            <w:rStyle w:val="Lienhypertexte"/>
-          </w:rPr>
-          <w:t xml:space="preserve">Quarto</w:t>
-        </w:r>
-      </w:hyperlink>
-      <w:r>
-        <w:t xml:space="preserve"> </w:t>
-      </w:r>
-      <w:r>
-        <w:t xml:space="preserve">documents and create slides!</w:t>
-      </w:r>
-    </w:p>
-    <w:p>
-      <w:pPr>
-        <w:pStyle w:val="Corpsdetexte"/>
-      </w:pPr>
-      <w:r>
-        <w:t xml:space="preserve">As you can see in</w:t>
+        <w:t xml:space="preserve">. As you can see in</w:t>
       </w:r>
       <w:r>
         <w:t xml:space="preserve"> </w:t>
@@ -342,47 +317,106 @@
         </w:rPr>
         <w:t xml:space="preserve">#&gt; Setting up the word engine.</w:t>
       </w:r>
+    </w:p>
+    <w:p>
+      <w:pPr>
+        <w:pStyle w:val="SourceCode"/>
+      </w:pPr>
+      <w:r>
+        <w:rPr>
+          <w:rStyle w:val="FunctionTok"/>
+        </w:rPr>
+        <w:t xml:space="preserve">use_glossr</w:t>
+      </w:r>
+      <w:r>
+        <w:rPr>
+          <w:rStyle w:val="NormalTok"/>
+        </w:rPr>
+        <w:t xml:space="preserve">(</w:t>
+      </w:r>
+      <w:r>
+        <w:rPr>
+          <w:rStyle w:val="AttributeTok"/>
+        </w:rPr>
+        <w:t xml:space="preserve">styling =</w:t>
+      </w:r>
+      <w:r>
+        <w:rPr>
+          <w:rStyle w:val="NormalTok"/>
+        </w:rPr>
+        <w:t xml:space="preserve"> </w:t>
+      </w:r>
+      <w:r>
+        <w:rPr>
+          <w:rStyle w:val="FunctionTok"/>
+        </w:rPr>
+        <w:t xml:space="preserve">list</w:t>
+      </w:r>
+      <w:r>
+        <w:rPr>
+          <w:rStyle w:val="NormalTok"/>
+        </w:rPr>
+        <w:t xml:space="preserve">(</w:t>
+      </w:r>
       <w:r>
         <w:br/>
       </w:r>
       <w:r>
+        <w:rPr>
+          <w:rStyle w:val="NormalTok"/>
+        </w:rPr>
+        <w:t xml:space="preserve">  </w:t>
+      </w:r>
+      <w:r>
+        <w:rPr>
+          <w:rStyle w:val="AttributeTok"/>
+        </w:rPr>
+        <w:t xml:space="preserve">source =</w:t>
+      </w:r>
+      <w:r>
+        <w:rPr>
+          <w:rStyle w:val="NormalTok"/>
+        </w:rPr>
+        <w:t xml:space="preserve"> </w:t>
+      </w:r>
+      <w:r>
+        <w:rPr>
+          <w:rStyle w:val="StringTok"/>
+        </w:rPr>
+        <w:t xml:space="preserve">"b"</w:t>
+      </w:r>
+      <w:r>
+        <w:rPr>
+          <w:rStyle w:val="NormalTok"/>
+        </w:rPr>
+        <w:t xml:space="preserve">,</w:t>
+      </w:r>
+      <w:r>
         <w:br/>
       </w:r>
       <w:r>
         <w:rPr>
-          <w:rStyle w:val="FunctionTok"/>
-        </w:rPr>
-        <w:t xml:space="preserve">use_glossr</w:t>
-      </w:r>
-      <w:r>
-        <w:rPr>
-          <w:rStyle w:val="NormalTok"/>
-        </w:rPr>
-        <w:t xml:space="preserve">(</w:t>
+          <w:rStyle w:val="NormalTok"/>
+        </w:rPr>
+        <w:t xml:space="preserve">  </w:t>
       </w:r>
       <w:r>
         <w:rPr>
           <w:rStyle w:val="AttributeTok"/>
         </w:rPr>
-        <w:t xml:space="preserve">styling =</w:t>
-      </w:r>
-      <w:r>
-        <w:rPr>
-          <w:rStyle w:val="NormalTok"/>
-        </w:rPr>
-        <w:t xml:space="preserve"> </w:t>
-      </w:r>
-      <w:r>
-        <w:rPr>
-          <w:rStyle w:val="FunctionTok"/>
-        </w:rPr>
-        <w:t xml:space="preserve">list</w:t>
-      </w:r>
-      <w:r>
-        <w:rPr>
-          <w:rStyle w:val="NormalTok"/>
-        </w:rPr>
-        <w:t xml:space="preserve">(</w:t>
+        <w:t xml:space="preserve">first =</w:t>
+      </w:r>
+      <w:r>
+        <w:rPr>
+          <w:rStyle w:val="NormalTok"/>
+        </w:rPr>
+        <w:t xml:space="preserve"> </w:t>
+      </w:r>
+      <w:r>
+        <w:rPr>
+          <w:rStyle w:val="StringTok"/>
+        </w:rPr>
+        <w:t xml:space="preserve">"i"</w:t>
       </w:r>
       <w:r>
         <w:br/>
@@ -391,104 +425,11 @@
         <w:rPr>
           <w:rStyle w:val="NormalTok"/>
         </w:rPr>
-        <w:t xml:space="preserve">  </w:t>
-      </w:r>
-      <w:r>
-        <w:rPr>
-          <w:rStyle w:val="AttributeTok"/>
-        </w:rPr>
-        <w:t xml:space="preserve">source =</w:t>
-      </w:r>
-      <w:r>
-        <w:rPr>
-          <w:rStyle w:val="NormalTok"/>
-        </w:rPr>
-        <w:t xml:space="preserve"> </w:t>
-      </w:r>
-      <w:r>
-        <w:rPr>
-          <w:rStyle w:val="StringTok"/>
-        </w:rPr>
-        <w:t xml:space="preserve">"b"</w:t>
-      </w:r>
-      <w:r>
-        <w:rPr>
-          <w:rStyle w:val="NormalTok"/>
-        </w:rPr>
-        <w:t xml:space="preserve">,</w:t>
-      </w:r>
-      <w:r>
-        <w:br/>
-      </w:r>
-      <w:r>
-        <w:rPr>
-          <w:rStyle w:val="NormalTok"/>
-        </w:rPr>
-        <w:t xml:space="preserve">  </w:t>
-      </w:r>
-      <w:r>
-        <w:rPr>
-          <w:rStyle w:val="AttributeTok"/>
-        </w:rPr>
-        <w:t xml:space="preserve">first =</w:t>
-      </w:r>
-      <w:r>
-        <w:rPr>
-          <w:rStyle w:val="NormalTok"/>
-        </w:rPr>
-        <w:t xml:space="preserve"> </w:t>
-      </w:r>
-      <w:r>
-        <w:rPr>
-          <w:rStyle w:val="StringTok"/>
-        </w:rPr>
-        <w:t xml:space="preserve">"i"</w:t>
-      </w:r>
-      <w:r>
-        <w:rPr>
-          <w:rStyle w:val="NormalTok"/>
-        </w:rPr>
-        <w:t xml:space="preserve">,</w:t>
-      </w:r>
-      <w:r>
-        <w:br/>
-      </w:r>
-      <w:r>
-        <w:rPr>
-          <w:rStyle w:val="NormalTok"/>
-        </w:rPr>
-        <w:t xml:space="preserve">  </w:t>
-      </w:r>
-      <w:r>
-        <w:rPr>
-          <w:rStyle w:val="AttributeTok"/>
-        </w:rPr>
-        <w:t xml:space="preserve">font_family =</w:t>
-      </w:r>
-      <w:r>
-        <w:rPr>
-          <w:rStyle w:val="NormalTok"/>
-        </w:rPr>
-        <w:t xml:space="preserve"> </w:t>
-      </w:r>
-      <w:r>
-        <w:rPr>
-          <w:rStyle w:val="StringTok"/>
-        </w:rPr>
-        <w:t xml:space="preserve">"Cambria"</w:t>
-      </w:r>
-      <w:r>
-        <w:br/>
-      </w:r>
-      <w:r>
-        <w:rPr>
-          <w:rStyle w:val="NormalTok"/>
-        </w:rPr>
         <w:t xml:space="preserve">))</w:t>
       </w:r>
     </w:p>
-    <w:bookmarkEnd w:id="25"/>
-    <w:bookmarkStart w:id="29" w:name="basic-usage"/>
+    <w:bookmarkEnd w:id="24"/>
+    <w:bookmarkStart w:id="28" w:name="basic-usage"/>
     <w:p>
       <w:pPr>
         <w:pStyle w:val="Titre1"/>
@@ -635,7 +576,7 @@
         <w:rPr>
           <w:rStyle w:val="Appelnotedebasdep"/>
         </w:rPr>
-        <w:footnoteReference w:id="26"/>
+        <w:footnoteReference w:id="25"/>
       </w:r>
     </w:p>
     <w:p>
@@ -877,7 +818,10 @@
         <w:t xml:space="preserve">她</w:t>
       </w:r>
       <w:r>
-        <w:t xml:space="preserve">  </w:t>
+        <w:t xml:space="preserve"> </w:t>
+      </w:r>
+      <w:r>
+        <w:t xml:space="preserve">     </w:t>
       </w:r>
       <w:r>
         <w:rPr>
@@ -887,7 +831,10 @@
         <w:t xml:space="preserve">哇的一聲</w:t>
       </w:r>
       <w:r>
-        <w:t xml:space="preserve">                                  </w:t>
+        <w:t xml:space="preserve"> </w:t>
+      </w:r>
+      <w:r>
+        <w:t xml:space="preserve">                                   </w:t>
       </w:r>
       <w:r>
         <w:rPr>
@@ -897,7 +844,10 @@
         <w:t xml:space="preserve">大</w:t>
       </w:r>
       <w:r>
-        <w:t xml:space="preserve"> </w:t>
+        <w:t xml:space="preserve"> </w:t>
+      </w:r>
+      <w:r>
+        <w:t xml:space="preserve">   </w:t>
       </w:r>
       <w:r>
         <w:rPr>
@@ -905,6 +855,9 @@
           <w:i/>
         </w:rPr>
         <w:t xml:space="preserve">哭起來，</w:t>
+      </w:r>
+      <w:r>
+        <w:t xml:space="preserve"> </w:t>
       </w:r>
       <w:r>
         <w:t xml:space="preserve"> </w:t>
@@ -918,7 +871,7 @@
         </w:numPr>
       </w:pPr>
       <w:r>
-        <w:t xml:space="preserve">tā    wā=de-yì-shēng                   dà  kū-qǐlái, </w:t>
+        <w:t xml:space="preserve">tā      wā=de-yì-shēng                    dà  kū-qǐlái,  </w:t>
       </w:r>
     </w:p>
     <w:p>
@@ -929,7 +882,7 @@
         </w:numPr>
       </w:pPr>
       <w:r>
-        <w:t xml:space="preserve">TSG waa.IDEO-LINK-one-sound big cry-inch </w:t>
+        <w:t xml:space="preserve">TSG waa.IDEO-LINK-one-sound big cry-inch</w:t>
       </w:r>
     </w:p>
     <w:p>
@@ -1016,7 +969,7 @@
         <w:pStyle w:val="Corpsdetexte"/>
       </w:pPr>
       <w:r>
-        <w:t xml:space="preserve">If you have many examples, you might want to keep them in their own file, if you don’t have them like that already.</w:t>
+        <w:t xml:space="preserve">If you have many examples, you might want to keep them in their own file, if you don’t have them like that already. glossr offers a small dataset for testing, called</w:t>
       </w:r>
       <w:r>
         <w:t xml:space="preserve"> </w:t>
@@ -1025,22 +978,7 @@
         <w:rPr>
           <w:rStyle w:val="VerbatimChar"/>
         </w:rPr>
-        <w:t xml:space="preserve">glossr</w:t>
-      </w:r>
-      <w:r>
-        <w:t xml:space="preserve"> </w:t>
-      </w:r>
-      <w:r>
-        <w:t xml:space="preserve">offers a small dataset for testing, called</w:t>
-      </w:r>
-      <w:r>
-        <w:t xml:space="preserve"> </w:t>
-      </w:r>
-      <w:r>
-        <w:rPr>
-          <w:rStyle w:val="VerbatimChar"/>
-        </w:rPr>
-        <w:t xml:space="preserve">data(glosses)</w:t>
+        <w:t xml:space="preserve">glosses</w:t>
       </w:r>
       <w:r>
         <w:t xml:space="preserve">.</w:t>
@@ -1060,187 +998,211 @@
         <w:rPr>
           <w:rStyle w:val="NormalTok"/>
         </w:rPr>
-        <w:t xml:space="preserve">(magrittr)</w:t>
+        <w:t xml:space="preserve">(dplyr) </w:t>
+      </w:r>
+      <w:r>
+        <w:rPr>
+          <w:rStyle w:val="CommentTok"/>
+        </w:rPr>
+        <w:t xml:space="preserve"># for select() and filter()</w:t>
       </w:r>
       <w:r>
         <w:br/>
       </w:r>
       <w:r>
         <w:rPr>
+          <w:rStyle w:val="NormalTok"/>
+        </w:rPr>
+        <w:t xml:space="preserve">glosses </w:t>
+      </w:r>
+      <w:r>
+        <w:rPr>
+          <w:rStyle w:val="OtherTok"/>
+        </w:rPr>
+        <w:t xml:space="preserve">&lt;-</w:t>
+      </w:r>
+      <w:r>
+        <w:rPr>
+          <w:rStyle w:val="NormalTok"/>
+        </w:rPr>
+        <w:t xml:space="preserve"> glosses </w:t>
+      </w:r>
+      <w:r>
+        <w:rPr>
+          <w:rStyle w:val="SpecialCharTok"/>
+        </w:rPr>
+        <w:t xml:space="preserve">|&gt;</w:t>
+      </w:r>
+      <w:r>
+        <w:rPr>
+          <w:rStyle w:val="NormalTok"/>
+        </w:rPr>
+        <w:t xml:space="preserve"> </w:t>
+      </w:r>
+      <w:r>
+        <w:br/>
+      </w:r>
+      <w:r>
+        <w:rPr>
+          <w:rStyle w:val="NormalTok"/>
+        </w:rPr>
+        <w:t xml:space="preserve">  </w:t>
+      </w:r>
+      <w:r>
+        <w:rPr>
           <w:rStyle w:val="FunctionTok"/>
         </w:rPr>
-        <w:t xml:space="preserve">library</w:t>
-      </w:r>
-      <w:r>
-        <w:rPr>
-          <w:rStyle w:val="NormalTok"/>
-        </w:rPr>
-        <w:t xml:space="preserve">(dplyr) </w:t>
+        <w:t xml:space="preserve">select</w:t>
+      </w:r>
+      <w:r>
+        <w:rPr>
+          <w:rStyle w:val="NormalTok"/>
+        </w:rPr>
+        <w:t xml:space="preserve">(original, parsed, translation, label, source) </w:t>
+      </w:r>
+      <w:r>
+        <w:rPr>
+          <w:rStyle w:val="SpecialCharTok"/>
+        </w:rPr>
+        <w:t xml:space="preserve">|&gt;</w:t>
+      </w:r>
+      <w:r>
+        <w:rPr>
+          <w:rStyle w:val="NormalTok"/>
+        </w:rPr>
+        <w:t xml:space="preserve"> </w:t>
+      </w:r>
+      <w:r>
+        <w:br/>
+      </w:r>
+      <w:r>
+        <w:rPr>
+          <w:rStyle w:val="NormalTok"/>
+        </w:rPr>
+        <w:t xml:space="preserve">  </w:t>
+      </w:r>
+      <w:r>
+        <w:rPr>
+          <w:rStyle w:val="FunctionTok"/>
+        </w:rPr>
+        <w:t xml:space="preserve">mutate</w:t>
+      </w:r>
+      <w:r>
+        <w:rPr>
+          <w:rStyle w:val="NormalTok"/>
+        </w:rPr>
+        <w:t xml:space="preserve">(</w:t>
+      </w:r>
+      <w:r>
+        <w:rPr>
+          <w:rStyle w:val="AttributeTok"/>
+        </w:rPr>
+        <w:t xml:space="preserve">source =</w:t>
+      </w:r>
+      <w:r>
+        <w:rPr>
+          <w:rStyle w:val="NormalTok"/>
+        </w:rPr>
+        <w:t xml:space="preserve"> </w:t>
+      </w:r>
+      <w:r>
+        <w:rPr>
+          <w:rStyle w:val="FunctionTok"/>
+        </w:rPr>
+        <w:t xml:space="preserve">paste0</w:t>
+      </w:r>
+      <w:r>
+        <w:rPr>
+          <w:rStyle w:val="NormalTok"/>
+        </w:rPr>
+        <w:t xml:space="preserve">(</w:t>
+      </w:r>
+      <w:r>
+        <w:rPr>
+          <w:rStyle w:val="StringTok"/>
+        </w:rPr>
+        <w:t xml:space="preserve">"("</w:t>
+      </w:r>
+      <w:r>
+        <w:rPr>
+          <w:rStyle w:val="NormalTok"/>
+        </w:rPr>
+        <w:t xml:space="preserve">, source, </w:t>
+      </w:r>
+      <w:r>
+        <w:rPr>
+          <w:rStyle w:val="StringTok"/>
+        </w:rPr>
+        <w:t xml:space="preserve">")"</w:t>
+      </w:r>
+      <w:r>
+        <w:rPr>
+          <w:rStyle w:val="NormalTok"/>
+        </w:rPr>
+        <w:t xml:space="preserve">))</w:t>
+      </w:r>
+      <w:r>
+        <w:br/>
+      </w:r>
+      <w:r>
+        <w:rPr>
+          <w:rStyle w:val="NormalTok"/>
+        </w:rPr>
+        <w:t xml:space="preserve">glosses</w:t>
+      </w:r>
+      <w:r>
+        <w:br/>
       </w:r>
       <w:r>
         <w:rPr>
           <w:rStyle w:val="CommentTok"/>
         </w:rPr>
-        <w:t xml:space="preserve"># for select() and filter()</w:t>
+        <w:t xml:space="preserve">#&gt; # A tibble: 5 × 5</w:t>
       </w:r>
       <w:r>
         <w:br/>
       </w:r>
       <w:r>
         <w:rPr>
-          <w:rStyle w:val="FunctionTok"/>
-        </w:rPr>
-        <w:t xml:space="preserve">data</w:t>
-      </w:r>
-      <w:r>
-        <w:rPr>
-          <w:rStyle w:val="NormalTok"/>
-        </w:rPr>
-        <w:t xml:space="preserve">(glosses)</w:t>
+          <w:rStyle w:val="CommentTok"/>
+        </w:rPr>
+        <w:t xml:space="preserve">#&gt;   original                                       parsed translation label source</w:t>
       </w:r>
       <w:r>
         <w:br/>
       </w:r>
       <w:r>
         <w:rPr>
-          <w:rStyle w:val="NormalTok"/>
-        </w:rPr>
-        <w:t xml:space="preserve">glosses </w:t>
-      </w:r>
-      <w:r>
-        <w:rPr>
-          <w:rStyle w:val="OtherTok"/>
-        </w:rPr>
-        <w:t xml:space="preserve">&lt;-</w:t>
-      </w:r>
-      <w:r>
-        <w:rPr>
-          <w:rStyle w:val="NormalTok"/>
-        </w:rPr>
-        <w:t xml:space="preserve"> glosses </w:t>
-      </w:r>
-      <w:r>
-        <w:rPr>
-          <w:rStyle w:val="SpecialCharTok"/>
-        </w:rPr>
-        <w:t xml:space="preserve">|&gt;</w:t>
-      </w:r>
-      <w:r>
-        <w:rPr>
-          <w:rStyle w:val="NormalTok"/>
-        </w:rPr>
-        <w:t xml:space="preserve"> </w:t>
+          <w:rStyle w:val="CommentTok"/>
+        </w:rPr>
+        <w:t xml:space="preserve">#&gt;   &lt;chr&gt;                                          &lt;chr&gt;  &lt;chr&gt;       &lt;chr&gt; &lt;chr&gt; </w:t>
       </w:r>
       <w:r>
         <w:br/>
       </w:r>
       <w:r>
         <w:rPr>
-          <w:rStyle w:val="NormalTok"/>
-        </w:rPr>
-        <w:t xml:space="preserve">  </w:t>
-      </w:r>
-      <w:r>
-        <w:rPr>
-          <w:rStyle w:val="FunctionTok"/>
-        </w:rPr>
-        <w:t xml:space="preserve">select</w:t>
-      </w:r>
-      <w:r>
-        <w:rPr>
-          <w:rStyle w:val="NormalTok"/>
-        </w:rPr>
-        <w:t xml:space="preserve">(original, parsed, translation, label, source) </w:t>
-      </w:r>
-      <w:r>
-        <w:rPr>
-          <w:rStyle w:val="SpecialCharTok"/>
-        </w:rPr>
-        <w:t xml:space="preserve">|&gt;</w:t>
-      </w:r>
-      <w:r>
-        <w:rPr>
-          <w:rStyle w:val="NormalTok"/>
-        </w:rPr>
-        <w:t xml:space="preserve"> </w:t>
+          <w:rStyle w:val="CommentTok"/>
+        </w:rPr>
+        <w:t xml:space="preserve">#&gt; 1 Mér er heitt/kalt                              "\\te… I am hot/c… feel… (Eina…</w:t>
       </w:r>
       <w:r>
         <w:br/>
       </w:r>
       <w:r>
         <w:rPr>
-          <w:rStyle w:val="NormalTok"/>
-        </w:rPr>
-        <w:t xml:space="preserve">  </w:t>
-      </w:r>
-      <w:r>
-        <w:rPr>
-          <w:rStyle w:val="FunctionTok"/>
-        </w:rPr>
-        <w:t xml:space="preserve">mutate</w:t>
-      </w:r>
-      <w:r>
-        <w:rPr>
-          <w:rStyle w:val="NormalTok"/>
-        </w:rPr>
-        <w:t xml:space="preserve">(</w:t>
-      </w:r>
-      <w:r>
-        <w:rPr>
-          <w:rStyle w:val="AttributeTok"/>
-        </w:rPr>
-        <w:t xml:space="preserve">source =</w:t>
-      </w:r>
-      <w:r>
-        <w:rPr>
-          <w:rStyle w:val="NormalTok"/>
-        </w:rPr>
-        <w:t xml:space="preserve"> </w:t>
-      </w:r>
-      <w:r>
-        <w:rPr>
-          <w:rStyle w:val="FunctionTok"/>
-        </w:rPr>
-        <w:t xml:space="preserve">paste0</w:t>
-      </w:r>
-      <w:r>
-        <w:rPr>
-          <w:rStyle w:val="NormalTok"/>
-        </w:rPr>
-        <w:t xml:space="preserve">(</w:t>
-      </w:r>
-      <w:r>
-        <w:rPr>
-          <w:rStyle w:val="StringTok"/>
-        </w:rPr>
-        <w:t xml:space="preserve">"("</w:t>
-      </w:r>
-      <w:r>
-        <w:rPr>
-          <w:rStyle w:val="NormalTok"/>
-        </w:rPr>
-        <w:t xml:space="preserve">, source, </w:t>
-      </w:r>
-      <w:r>
-        <w:rPr>
-          <w:rStyle w:val="StringTok"/>
-        </w:rPr>
-        <w:t xml:space="preserve">")"</w:t>
-      </w:r>
-      <w:r>
-        <w:rPr>
-          <w:rStyle w:val="NormalTok"/>
-        </w:rPr>
-        <w:t xml:space="preserve">))</w:t>
+          <w:rStyle w:val="CommentTok"/>
+        </w:rPr>
+        <w:t xml:space="preserve">#&gt; 2 Hace calor/frío                                "make… It is hot/… amb-… (Pust…</w:t>
       </w:r>
       <w:r>
         <w:br/>
       </w:r>
       <w:r>
         <w:rPr>
-          <w:rStyle w:val="NormalTok"/>
-        </w:rPr>
-        <w:t xml:space="preserve">glosses</w:t>
+          <w:rStyle w:val="CommentTok"/>
+        </w:rPr>
+        <w:t xml:space="preserve">#&gt; 3 Ik heb het koud                                "\\te… I am cold;… feel… (Ross…</w:t>
       </w:r>
       <w:r>
         <w:br/>
@@ -1249,7 +1211,7 @@
         <w:rPr>
           <w:rStyle w:val="CommentTok"/>
         </w:rPr>
-        <w:t xml:space="preserve">#&gt; # A tibble: 5 × 5</w:t>
+        <w:t xml:space="preserve">#&gt; 4 Kotae-nagara otousan to okaasan wa honobonoto… "repl… While repl… hear… (Shin…</w:t>
       </w:r>
       <w:r>
         <w:br/>
@@ -1258,65 +1220,13 @@
         <w:rPr>
           <w:rStyle w:val="CommentTok"/>
         </w:rPr>
-        <w:t xml:space="preserve">#&gt;   original                                       parsed translation label source</w:t>
-      </w:r>
-      <w:r>
-        <w:br/>
-      </w:r>
-      <w:r>
-        <w:rPr>
-          <w:rStyle w:val="CommentTok"/>
-        </w:rPr>
-        <w:t xml:space="preserve">#&gt;   &lt;chr&gt;                                          &lt;chr&gt;  &lt;chr&gt;       &lt;chr&gt; &lt;chr&gt; </w:t>
-      </w:r>
-      <w:r>
-        <w:br/>
-      </w:r>
-      <w:r>
-        <w:rPr>
-          <w:rStyle w:val="CommentTok"/>
-        </w:rPr>
-        <w:t xml:space="preserve">#&gt; 1 Mér er heitt/kalt                              "\\te… I am hot/c… feel… (Eina…</w:t>
-      </w:r>
-      <w:r>
-        <w:br/>
-      </w:r>
-      <w:r>
-        <w:rPr>
-          <w:rStyle w:val="CommentTok"/>
-        </w:rPr>
-        <w:t xml:space="preserve">#&gt; 2 Hace calor/frío                                "make… It is hot/… amb-… (Pust…</w:t>
-      </w:r>
-      <w:r>
-        <w:br/>
-      </w:r>
-      <w:r>
-        <w:rPr>
-          <w:rStyle w:val="CommentTok"/>
-        </w:rPr>
-        <w:t xml:space="preserve">#&gt; 3 Ik heb het koud                                "\\te… I am cold;… feel… (Ross…</w:t>
-      </w:r>
-      <w:r>
-        <w:br/>
-      </w:r>
-      <w:r>
-        <w:rPr>
-          <w:rStyle w:val="CommentTok"/>
-        </w:rPr>
-        <w:t xml:space="preserve">#&gt; 4 Kotae-nagara otousan to okaasan wa honobonoto… "repl… While repl… hear… (Shin…</w:t>
-      </w:r>
-      <w:r>
-        <w:br/>
-      </w:r>
-      <w:r>
-        <w:rPr>
-          <w:rStyle w:val="CommentTok"/>
-        </w:rPr>
         <w:t xml:space="preserve">#&gt; 5 Ainiku sonna shumi wa nai. Tsumetai-none. Ked… "unfo… Unfortunat… lang… (Shin…</w:t>
       </w:r>
-      <w:r>
-        <w:br/>
-      </w:r>
+    </w:p>
+    <w:p>
+      <w:pPr>
+        <w:pStyle w:val="SourceCode"/>
+      </w:pPr>
       <w:r>
         <w:rPr>
           <w:rStyle w:val="NormalTok"/>
@@ -1565,7 +1475,13 @@
         <w:t xml:space="preserve">Mér</w:t>
       </w:r>
       <w:r>
-        <w:t xml:space="preserve">      </w:t>
+        <w:t xml:space="preserve"> </w:t>
+      </w:r>
+      <w:r>
+        <w:t xml:space="preserve">         </w:t>
+      </w:r>
+      <w:r>
+        <w:t xml:space="preserve"> </w:t>
       </w:r>
       <w:r>
         <w:rPr>
@@ -1575,7 +1491,13 @@
         <w:t xml:space="preserve">er</w:t>
       </w:r>
       <w:r>
-        <w:t xml:space="preserve">                </w:t>
+        <w:t xml:space="preserve"> </w:t>
+      </w:r>
+      <w:r>
+        <w:t xml:space="preserve">                     </w:t>
+      </w:r>
+      <w:r>
+        <w:t xml:space="preserve"> </w:t>
       </w:r>
       <w:r>
         <w:rPr>
@@ -1585,7 +1507,10 @@
         <w:t xml:space="preserve">heitt/kalt</w:t>
       </w:r>
       <w:r>
-        <w:t xml:space="preserve"> </w:t>
+        <w:t xml:space="preserve"> </w:t>
+      </w:r>
+      <w:r>
+        <w:t xml:space="preserve">   </w:t>
       </w:r>
     </w:p>
     <w:p>
@@ -1596,7 +1521,7 @@
         </w:numPr>
       </w:pPr>
       <w:r>
-        <w:t xml:space="preserve">1SG.DAT COP.1SG.PRS hot/cold.A </w:t>
+        <w:t xml:space="preserve">1SG.DAT COP.1SG.PRS hot/cold.A</w:t>
       </w:r>
     </w:p>
     <w:p>
@@ -1646,7 +1571,13 @@
         <w:t xml:space="preserve">Hace</w:t>
       </w:r>
       <w:r>
-        <w:t xml:space="preserve">              </w:t>
+        <w:t xml:space="preserve"> </w:t>
+      </w:r>
+      <w:r>
+        <w:t xml:space="preserve">                 </w:t>
+      </w:r>
+      <w:r>
+        <w:t xml:space="preserve"> </w:t>
       </w:r>
       <w:r>
         <w:rPr>
@@ -1656,7 +1587,10 @@
         <w:t xml:space="preserve">calor/frío</w:t>
       </w:r>
       <w:r>
-        <w:t xml:space="preserve">     </w:t>
+        <w:t xml:space="preserve"> </w:t>
+      </w:r>
+      <w:r>
+        <w:t xml:space="preserve">         </w:t>
       </w:r>
     </w:p>
     <w:p>
@@ -1667,7 +1601,7 @@
         </w:numPr>
       </w:pPr>
       <w:r>
-        <w:t xml:space="preserve">make.3SG.PRS heat/cold..N.A </w:t>
+        <w:t xml:space="preserve">make.3SG.PRS heat/cold..N.A</w:t>
       </w:r>
     </w:p>
     <w:p>
@@ -1717,7 +1651,10 @@
         <w:t xml:space="preserve">Ik</w:t>
       </w:r>
       <w:r>
-        <w:t xml:space="preserve"> </w:t>
+        <w:t xml:space="preserve"> </w:t>
+      </w:r>
+      <w:r>
+        <w:t xml:space="preserve">     </w:t>
       </w:r>
       <w:r>
         <w:rPr>
@@ -1727,7 +1664,13 @@
         <w:t xml:space="preserve">heb</w:t>
       </w:r>
       <w:r>
+        <w:t xml:space="preserve"> </w:t>
+      </w:r>
+      <w:r>
         <w:t xml:space="preserve"> </w:t>
+      </w:r>
+      <w:r>
+        <w:t xml:space="preserve"> </w:t>
       </w:r>
       <w:r>
         <w:rPr>
@@ -1737,7 +1680,10 @@
         <w:t xml:space="preserve">het</w:t>
       </w:r>
       <w:r>
-        <w:t xml:space="preserve"> </w:t>
+        <w:t xml:space="preserve"> </w:t>
+      </w:r>
+      <w:r>
+        <w:t xml:space="preserve">   </w:t>
       </w:r>
       <w:r>
         <w:rPr>
@@ -1747,7 +1693,10 @@
         <w:t xml:space="preserve">koud</w:t>
       </w:r>
       <w:r>
-        <w:t xml:space="preserve">  </w:t>
+        <w:t xml:space="preserve"> </w:t>
+      </w:r>
+      <w:r>
+        <w:t xml:space="preserve">     </w:t>
       </w:r>
     </w:p>
     <w:p>
@@ -1758,7 +1707,7 @@
         </w:numPr>
       </w:pPr>
       <w:r>
-        <w:t xml:space="preserve">1SG have 3SG COLD.A </w:t>
+        <w:t xml:space="preserve">1SG have 3SG COLD.A</w:t>
       </w:r>
     </w:p>
     <w:p>
@@ -1778,8 +1727,8 @@
         <w:t xml:space="preserve">”</w:t>
       </w:r>
     </w:p>
-    <w:bookmarkEnd w:id="29"/>
-    <w:bookmarkStart w:id="30" w:name="pdf-only-features"/>
+    <w:bookmarkEnd w:id="28"/>
+    <w:bookmarkStart w:id="29" w:name="pdf-only-features"/>
     <w:p>
       <w:pPr>
         <w:pStyle w:val="Titre1"/>
@@ -2055,7 +2004,7 @@
         <w:t xml:space="preserve">Kotae-nagara</w:t>
       </w:r>
       <w:r>
-        <w:t xml:space="preserve"> </w:t>
+        <w:t xml:space="preserve"> </w:t>
       </w:r>
       <w:r>
         <w:rPr>
@@ -2065,7 +2014,7 @@
         <w:t xml:space="preserve">otousan</w:t>
       </w:r>
       <w:r>
-        <w:t xml:space="preserve"> </w:t>
+        <w:t xml:space="preserve"> </w:t>
       </w:r>
       <w:r>
         <w:rPr>
@@ -2075,7 +2024,13 @@
         <w:t xml:space="preserve">to</w:t>
       </w:r>
       <w:r>
-        <w:t xml:space="preserve"> </w:t>
+        <w:t xml:space="preserve"> </w:t>
+      </w:r>
+      <w:r>
+        <w:t xml:space="preserve">   </w:t>
+      </w:r>
+      <w:r>
+        <w:t xml:space="preserve"> </w:t>
       </w:r>
       <w:r>
         <w:rPr>
@@ -2085,7 +2040,7 @@
         <w:t xml:space="preserve">okaasan</w:t>
       </w:r>
       <w:r>
-        <w:t xml:space="preserve"> </w:t>
+        <w:t xml:space="preserve"> </w:t>
       </w:r>
       <w:r>
         <w:rPr>
@@ -2095,7 +2050,10 @@
         <w:t xml:space="preserve">wa</w:t>
       </w:r>
       <w:r>
-        <w:t xml:space="preserve"> </w:t>
+        <w:t xml:space="preserve"> </w:t>
+      </w:r>
+      <w:r>
+        <w:t xml:space="preserve">   </w:t>
       </w:r>
       <w:r>
         <w:rPr>
@@ -2105,7 +2063,10 @@
         <w:t xml:space="preserve">honobonoto</w:t>
       </w:r>
       <w:r>
-        <w:t xml:space="preserve">  </w:t>
+        <w:t xml:space="preserve"> </w:t>
+      </w:r>
+      <w:r>
+        <w:t xml:space="preserve">   </w:t>
       </w:r>
       <w:r>
         <w:rPr>
@@ -2115,7 +2076,7 @@
         <w:t xml:space="preserve">atatakai2</w:t>
       </w:r>
       <w:r>
-        <w:t xml:space="preserve"> </w:t>
+        <w:t xml:space="preserve"> </w:t>
       </w:r>
       <w:r>
         <w:rPr>
@@ -2125,7 +2086,7 @@
         <w:t xml:space="preserve">mono</w:t>
       </w:r>
       <w:r>
-        <w:t xml:space="preserve"> </w:t>
+        <w:t xml:space="preserve"> </w:t>
       </w:r>
       <w:r>
         <w:rPr>
@@ -2135,7 +2096,10 @@
         <w:t xml:space="preserve">ni</w:t>
       </w:r>
       <w:r>
-        <w:t xml:space="preserve">  </w:t>
+        <w:t xml:space="preserve"> </w:t>
+      </w:r>
+      <w:r>
+        <w:t xml:space="preserve">   </w:t>
       </w:r>
     </w:p>
     <w:p>
@@ -2146,7 +2110,7 @@
         </w:numPr>
       </w:pPr>
       <w:r>
-        <w:t xml:space="preserve">reply-while   father   and mother  TOP heartwarming warm      thing with </w:t>
+        <w:t xml:space="preserve">reply-while      father     and mother    TOP heartwarming warm        thing   with</w:t>
       </w:r>
     </w:p>
     <w:p>
@@ -2164,7 +2128,10 @@
         <w:t xml:space="preserve">tsutsum-areru</w:t>
       </w:r>
       <w:r>
-        <w:t xml:space="preserve"> </w:t>
+        <w:t xml:space="preserve"> </w:t>
+      </w:r>
+      <w:r>
+        <w:t xml:space="preserve">   </w:t>
       </w:r>
       <w:r>
         <w:rPr>
@@ -2174,7 +2141,7 @@
         <w:t xml:space="preserve">kimochi</w:t>
       </w:r>
       <w:r>
-        <w:t xml:space="preserve"> </w:t>
+        <w:t xml:space="preserve"> </w:t>
       </w:r>
       <w:r>
         <w:rPr>
@@ -2184,7 +2151,10 @@
         <w:t xml:space="preserve">ga</w:t>
       </w:r>
       <w:r>
-        <w:t xml:space="preserve">   </w:t>
+        <w:t xml:space="preserve"> </w:t>
+      </w:r>
+      <w:r>
+        <w:t xml:space="preserve">     </w:t>
       </w:r>
       <w:r>
         <w:rPr>
@@ -2194,7 +2164,10 @@
         <w:t xml:space="preserve">shi-ta.</w:t>
       </w:r>
       <w:r>
-        <w:t xml:space="preserve"> </w:t>
+        <w:t xml:space="preserve"> </w:t>
+      </w:r>
+      <w:r>
+        <w:t xml:space="preserve">   </w:t>
       </w:r>
     </w:p>
     <w:p>
@@ -2205,7 +2178,7 @@
         </w:numPr>
       </w:pPr>
       <w:r>
-        <w:t xml:space="preserve">surround-PASS feeling  NOM do-PST </w:t>
+        <w:t xml:space="preserve">surround-PASS feeling   NOM do-PST</w:t>
       </w:r>
     </w:p>
     <w:p>
@@ -2255,7 +2228,13 @@
         <w:t xml:space="preserve">Ainiku</w:t>
       </w:r>
       <w:r>
-        <w:t xml:space="preserve">           </w:t>
+        <w:t xml:space="preserve"> </w:t>
+      </w:r>
+      <w:r>
+        <w:t xml:space="preserve">           </w:t>
+      </w:r>
+      <w:r>
+        <w:t xml:space="preserve"> </w:t>
       </w:r>
       <w:r>
         <w:rPr>
@@ -2265,7 +2244,7 @@
         <w:t xml:space="preserve">sonna</w:t>
       </w:r>
       <w:r>
-        <w:t xml:space="preserve"> </w:t>
+        <w:t xml:space="preserve"> </w:t>
       </w:r>
       <w:r>
         <w:rPr>
@@ -2275,7 +2254,10 @@
         <w:t xml:space="preserve">shumi</w:t>
       </w:r>
       <w:r>
-        <w:t xml:space="preserve"> </w:t>
+        <w:t xml:space="preserve"> </w:t>
+      </w:r>
+      <w:r>
+        <w:t xml:space="preserve">   </w:t>
       </w:r>
       <w:r>
         <w:rPr>
@@ -2285,7 +2267,10 @@
         <w:t xml:space="preserve">wa</w:t>
       </w:r>
       <w:r>
-        <w:t xml:space="preserve"> </w:t>
+        <w:t xml:space="preserve"> </w:t>
+      </w:r>
+      <w:r>
+        <w:t xml:space="preserve">   </w:t>
       </w:r>
       <w:r>
         <w:rPr>
@@ -2295,7 +2280,13 @@
         <w:t xml:space="preserve">nai.</w:t>
       </w:r>
       <w:r>
-        <w:t xml:space="preserve">      </w:t>
+        <w:t xml:space="preserve"> </w:t>
+      </w:r>
+      <w:r>
+        <w:t xml:space="preserve">       </w:t>
+      </w:r>
+      <w:r>
+        <w:t xml:space="preserve"> </w:t>
       </w:r>
       <w:r>
         <w:rPr>
@@ -2305,7 +2296,7 @@
         <w:t xml:space="preserve">Tsumetai-none.</w:t>
       </w:r>
       <w:r>
-        <w:t xml:space="preserve"> </w:t>
+        <w:t xml:space="preserve"> </w:t>
       </w:r>
       <w:r>
         <w:rPr>
@@ -2315,7 +2306,7 @@
         <w:t xml:space="preserve">Kedaru-souna</w:t>
       </w:r>
       <w:r>
-        <w:t xml:space="preserve"> </w:t>
+        <w:t xml:space="preserve"> </w:t>
       </w:r>
       <w:r>
         <w:rPr>
@@ -2325,7 +2316,10 @@
         <w:t xml:space="preserve">koe</w:t>
       </w:r>
       <w:r>
-        <w:t xml:space="preserve"> </w:t>
+        <w:t xml:space="preserve"> </w:t>
+      </w:r>
+      <w:r>
+        <w:t xml:space="preserve">   </w:t>
       </w:r>
     </w:p>
     <w:p>
@@ -2336,7 +2330,7 @@
         </w:numPr>
       </w:pPr>
       <w:r>
-        <w:t xml:space="preserve">unfortunately such  interest TOP not.exist cold-EMPH       languid-seem voice </w:t>
+        <w:t xml:space="preserve">unfortunately such    interest TOP not.exist cold-EMPH        languid-seem   voice</w:t>
       </w:r>
     </w:p>
     <w:p>
@@ -2354,7 +2348,10 @@
         <w:t xml:space="preserve">da-tta.</w:t>
       </w:r>
       <w:r>
-        <w:t xml:space="preserve">  </w:t>
+        <w:t xml:space="preserve"> </w:t>
+      </w:r>
+      <w:r>
+        <w:t xml:space="preserve">       </w:t>
       </w:r>
     </w:p>
     <w:p>
@@ -2365,7 +2362,7 @@
         </w:numPr>
       </w:pPr>
       <w:r>
-        <w:t xml:space="preserve">COP-PST </w:t>
+        <w:t xml:space="preserve">COP-PST</w:t>
       </w:r>
     </w:p>
     <w:p>
@@ -2461,7 +2458,7 @@
         <w:t xml:space="preserve"> </w:t>
       </w:r>
       <w:r>
-        <w:t xml:space="preserve">formatting into HTML but currently it doesn’t parse it to Word or read HTML/markdown tags. (But see</w:t>
+        <w:t xml:space="preserve">formatting into HTML or markdown. (But see</w:t>
       </w:r>
       <w:r>
         <w:t xml:space="preserve"> </w:t>
@@ -2746,7 +2743,13 @@
         <w:t xml:space="preserve">Hace</w:t>
       </w:r>
       <w:r>
-        <w:t xml:space="preserve">       </w:t>
+        <w:t xml:space="preserve"> </w:t>
+      </w:r>
+      <w:r>
+        <w:t xml:space="preserve">                 </w:t>
+      </w:r>
+      <w:r>
+        <w:t xml:space="preserve"> </w:t>
       </w:r>
       <w:r>
         <w:rPr>
@@ -2758,7 +2761,10 @@
         <w:t xml:space="preserve">calor/frío</w:t>
       </w:r>
       <w:r>
-        <w:t xml:space="preserve"> </w:t>
+        <w:t xml:space="preserve"> </w:t>
+      </w:r>
+      <w:r>
+        <w:t xml:space="preserve">       </w:t>
       </w:r>
     </w:p>
     <w:p>
@@ -2769,7 +2775,7 @@
         </w:numPr>
       </w:pPr>
       <w:r>
-        <w:t xml:space="preserve">make.3SG.PRS heat/cold.N.A </w:t>
+        <w:t xml:space="preserve">make.3SG.PRS heat/cold.N.A</w:t>
       </w:r>
     </w:p>
     <w:p>
@@ -2795,8 +2801,8 @@
         <w:t xml:space="preserve">”</w:t>
       </w:r>
     </w:p>
-    <w:bookmarkEnd w:id="30"/>
-    <w:bookmarkStart w:id="32" w:name="about-the-formats"/>
+    <w:bookmarkEnd w:id="29"/>
+    <w:bookmarkStart w:id="31" w:name="about-the-formats"/>
     <w:p>
       <w:pPr>
         <w:pStyle w:val="Titre1"/>
@@ -2810,12 +2816,38 @@
         <w:pStyle w:val="FirstParagraph"/>
       </w:pPr>
       <w:r>
-        <w:t xml:space="preserve">The Latex output writes your glosses with the format required by the</w:t>
-      </w:r>
-      <w:r>
-        <w:t xml:space="preserve"> </w:t>
-      </w:r>
-      <w:hyperlink r:id="rId31">
+        <w:t xml:space="preserve">The</w:t>
+      </w:r>
+      <w:r>
+        <w:t xml:space="preserve"> </w:t>
+      </w:r>
+      <m:oMath>
+        <m:r>
+          <m:t>L</m:t>
+        </m:r>
+        <m:r>
+          <m:t>a</m:t>
+        </m:r>
+        <m:r>
+          <m:t>t</m:t>
+        </m:r>
+        <m:r>
+          <m:t>e</m:t>
+        </m:r>
+        <m:r>
+          <m:t>X</m:t>
+        </m:r>
+      </m:oMath>
+      <w:r>
+        <w:t xml:space="preserve"> </w:t>
+      </w:r>
+      <w:r>
+        <w:t xml:space="preserve">output writes your glosses with the format required by the</w:t>
+      </w:r>
+      <w:r>
+        <w:t xml:space="preserve"> </w:t>
+      </w:r>
+      <w:hyperlink r:id="rId30">
         <w:r>
           <w:rPr>
             <w:rStyle w:val="Lienhypertexte"/>
@@ -2885,8 +2917,8 @@
         <w:t xml:space="preserve">If you are familiar with these tools and would like to suggests expansions or contribute to the package, go ahead, I would love to hear from you!</w:t>
       </w:r>
     </w:p>
-    <w:bookmarkEnd w:id="32"/>
-    <w:bookmarkStart w:id="45" w:name="references"/>
+    <w:bookmarkEnd w:id="31"/>
+    <w:bookmarkStart w:id="44" w:name="references"/>
     <w:p>
       <w:pPr>
         <w:pStyle w:val="Titre1"/>
@@ -2895,8 +2927,8 @@
         <w:t xml:space="preserve">References</w:t>
       </w:r>
     </w:p>
-    <w:bookmarkStart w:id="44" w:name="refs"/>
-    <w:bookmarkStart w:id="34" w:name="ref-R-rmdformats"/>
+    <w:bookmarkStart w:id="43" w:name="refs"/>
+    <w:bookmarkStart w:id="33" w:name="ref-R-rmdformats"/>
     <w:p>
       <w:pPr>
         <w:pStyle w:val="Bibliographie"/>
@@ -2920,7 +2952,7 @@
       <w:r>
         <w:t xml:space="preserve"> </w:t>
       </w:r>
-      <w:hyperlink r:id="rId33">
+      <w:hyperlink r:id="rId32">
         <w:r>
           <w:rPr>
             <w:rStyle w:val="Lienhypertexte"/>
@@ -2932,8 +2964,8 @@
         <w:t xml:space="preserve">.</w:t>
       </w:r>
     </w:p>
-    <w:bookmarkEnd w:id="34"/>
-    <w:bookmarkStart w:id="36" w:name="ref-R-htmltools"/>
+    <w:bookmarkEnd w:id="33"/>
+    <w:bookmarkStart w:id="35" w:name="ref-R-htmltools"/>
     <w:p>
       <w:pPr>
         <w:pStyle w:val="Bibliographie"/>
@@ -2957,7 +2989,7 @@
       <w:r>
         <w:t xml:space="preserve"> </w:t>
       </w:r>
-      <w:hyperlink r:id="rId35">
+      <w:hyperlink r:id="rId34">
         <w:r>
           <w:rPr>
             <w:rStyle w:val="Lienhypertexte"/>
@@ -2969,8 +3001,8 @@
         <w:t xml:space="preserve">.</w:t>
       </w:r>
     </w:p>
-    <w:bookmarkEnd w:id="36"/>
-    <w:bookmarkStart w:id="38" w:name="ref-R-officedown"/>
+    <w:bookmarkEnd w:id="35"/>
+    <w:bookmarkStart w:id="37" w:name="ref-R-officedown"/>
     <w:p>
       <w:pPr>
         <w:pStyle w:val="Bibliographie"/>
@@ -2994,7 +3026,7 @@
       <w:r>
         <w:t xml:space="preserve"> </w:t>
       </w:r>
-      <w:hyperlink r:id="rId37">
+      <w:hyperlink r:id="rId36">
         <w:r>
           <w:rPr>
             <w:rStyle w:val="Lienhypertexte"/>
@@ -3006,8 +3038,8 @@
         <w:t xml:space="preserve">.</w:t>
       </w:r>
     </w:p>
-    <w:bookmarkEnd w:id="38"/>
-    <w:bookmarkStart w:id="40" w:name="ref-R-systemfonts"/>
+    <w:bookmarkEnd w:id="37"/>
+    <w:bookmarkStart w:id="39" w:name="ref-R-systemfonts"/>
     <w:p>
       <w:pPr>
         <w:pStyle w:val="Bibliographie"/>
@@ -3031,7 +3063,7 @@
       <w:r>
         <w:t xml:space="preserve"> </w:t>
       </w:r>
-      <w:hyperlink r:id="rId39">
+      <w:hyperlink r:id="rId38">
         <w:r>
           <w:rPr>
             <w:rStyle w:val="Lienhypertexte"/>
@@ -3043,8 +3075,8 @@
         <w:t xml:space="preserve">.</w:t>
       </w:r>
     </w:p>
-    <w:bookmarkEnd w:id="40"/>
-    <w:bookmarkStart w:id="41" w:name="ref-shindo_2015"/>
+    <w:bookmarkEnd w:id="39"/>
+    <w:bookmarkStart w:id="40" w:name="ref-shindo_2015"/>
     <w:p>
       <w:pPr>
         <w:pStyle w:val="Bibliographie"/>
@@ -3168,8 +3200,8 @@
         <w:t xml:space="preserve">.</w:t>
       </w:r>
     </w:p>
-    <w:bookmarkEnd w:id="41"/>
-    <w:bookmarkStart w:id="43" w:name="ref-R-bookdown"/>
+    <w:bookmarkEnd w:id="40"/>
+    <w:bookmarkStart w:id="42" w:name="ref-R-bookdown"/>
     <w:p>
       <w:pPr>
         <w:pStyle w:val="Bibliographie"/>
@@ -3193,7 +3225,7 @@
       <w:r>
         <w:t xml:space="preserve"> </w:t>
       </w:r>
-      <w:hyperlink r:id="rId42">
+      <w:hyperlink r:id="rId41">
         <w:r>
           <w:rPr>
             <w:rStyle w:val="Lienhypertexte"/>
@@ -3205,9 +3237,9 @@
         <w:t xml:space="preserve">.</w:t>
       </w:r>
     </w:p>
+    <w:bookmarkEnd w:id="42"/>
     <w:bookmarkEnd w:id="43"/>
     <w:bookmarkEnd w:id="44"/>
-    <w:bookmarkEnd w:id="45"/>
     <w:sectPr>
       <w:footerReference r:id="rId10" w:type="even"/>
       <w:footerReference r:id="rId9" w:type="default"/>
@@ -3468,7 +3500,7 @@
       </w:r>
     </w:p>
   </w:footnote>
-  <w:footnote w:id="26">
+  <w:footnote w:id="25">
     <w:p>
       <w:pPr>
         <w:pStyle w:val="Notedebasdepage"/>
@@ -3483,7 +3515,7 @@
         <w:t xml:space="preserve"> </w:t>
       </w:r>
       <w:r>
-        <w:t xml:space="preserve">Note that if you use Chinese characters you will need to add some</w:t>
+        <w:t xml:space="preserve">Note that if you use Chinese characters and PDF output you will need to add some</w:t>
       </w:r>
       <w:r>
         <w:t xml:space="preserve"> </w:t>
@@ -3500,7 +3532,7 @@
       <w:r>
         <w:t xml:space="preserve"> </w:t>
       </w:r>
-      <w:hyperlink r:id="rId27">
+      <w:hyperlink r:id="rId26">
         <w:r>
           <w:rPr>
             <w:rStyle w:val="Lienhypertexte"/>
@@ -3541,7 +3573,7 @@
       <w:r>
         <w:t xml:space="preserve"> </w:t>
       </w:r>
-      <w:hyperlink r:id="rId28">
+      <w:hyperlink r:id="rId27">
         <w:r>
           <w:rPr>
             <w:rStyle w:val="Lienhypertexte"/>

</xml_diff>